<commit_message>
nanmingjushi 20250627 commit input模板自动插入图片的同时根据monitorPosition自动生成图片标题
</commit_message>
<xml_diff>
--- a/outputs/output.docx
+++ b/outputs/output.docx
@@ -22759,14 +22759,13 @@
       <w:pPr>
         <w:jc w:val="center"/>
         <w:rPr>
-          <w:rFonts w:hint="eastAsia"/>
           <w:szCs w:val="20"/>
         </w:rPr>
       </w:pPr>
       <w:r>
         <w:drawing>
           <wp:inline distT="0" distR="0" distB="0" distL="0">
-            <wp:extent cx="5080000" cy="3429000"/>
+            <wp:extent cx="5080000" cy="3175000"/>
             <wp:docPr id="0" name="Drawing 0" descr="image"/>
             <a:graphic xmlns:a="http://schemas.openxmlformats.org/drawingml/2006/main">
               <a:graphicData uri="http://schemas.openxmlformats.org/drawingml/2006/picture">
@@ -22786,7 +22785,7 @@
                   <pic:spPr>
                     <a:xfrm>
                       <a:off x="0" y="0"/>
-                      <a:ext cx="5080000" cy="3429000"/>
+                      <a:ext cx="5080000" cy="3175000"/>
                     </a:xfrm>
                     <a:prstGeom prst="rect">
                       <a:avLst/>
@@ -22808,38 +22807,23 @@
       </w:pPr>
       <w:r>
         <w:rPr>
-          <w:rFonts w:hint="eastAsia"/>
+          <w:rFonts w:ascii="SimSun" w:hAnsi="SimSun" w:cs="SimSun" w:eastAsia="SimSun"/>
           <w:sz w:val="24"/>
         </w:rPr>
-        <w:t>图</w:t>
-      </w:r>
-      <w:r>
-        <w:rPr>
-          <w:rFonts w:hint="eastAsia"/>
-          <w:sz w:val="24"/>
-        </w:rPr>
-        <w:t>1.1  10kV</w:t>
-      </w:r>
-      <w:r>
-        <w:rPr>
-          <w:rFonts w:hint="eastAsia"/>
-          <w:sz w:val="24"/>
-        </w:rPr>
-        <w:t>母线电压分布图</w:t>
+        <w:t>图1.1 10kV母线电压分布图</w:t>
       </w:r>
     </w:p>
     <w:p>
       <w:pPr>
         <w:jc w:val="center"/>
         <w:rPr>
-          <w:rFonts w:hint="eastAsia"/>
           <w:szCs w:val="20"/>
         </w:rPr>
       </w:pPr>
       <w:r>
         <w:drawing>
           <wp:inline distT="0" distR="0" distB="0" distL="0">
-            <wp:extent cx="5080000" cy="3429000"/>
+            <wp:extent cx="5080000" cy="3175000"/>
             <wp:docPr id="2" name="Drawing 2" descr="image"/>
             <a:graphic xmlns:a="http://schemas.openxmlformats.org/drawingml/2006/main">
               <a:graphicData uri="http://schemas.openxmlformats.org/drawingml/2006/picture">
@@ -22859,7 +22843,7 @@
                   <pic:spPr>
                     <a:xfrm>
                       <a:off x="0" y="0"/>
-                      <a:ext cx="5080000" cy="3429000"/>
+                      <a:ext cx="5080000" cy="3175000"/>
                     </a:xfrm>
                     <a:prstGeom prst="rect">
                       <a:avLst/>
@@ -22876,44 +22860,28 @@
       <w:pPr>
         <w:jc w:val="center"/>
         <w:rPr>
-          <w:rFonts w:hint="eastAsia"/>
           <w:sz w:val="24"/>
         </w:rPr>
       </w:pPr>
       <w:r>
         <w:rPr>
-          <w:rFonts w:hint="eastAsia"/>
+          <w:rFonts w:ascii="SimSun" w:hAnsi="SimSun" w:cs="SimSun" w:eastAsia="SimSun"/>
           <w:sz w:val="24"/>
         </w:rPr>
-        <w:t>图</w:t>
-      </w:r>
-      <w:r>
-        <w:rPr>
-          <w:rFonts w:hint="eastAsia"/>
-          <w:sz w:val="24"/>
-        </w:rPr>
-        <w:t xml:space="preserve">1.2  </w:t>
-      </w:r>
-      <w:r>
-        <w:rPr>
-          <w:rFonts w:hint="eastAsia"/>
-          <w:sz w:val="24"/>
-        </w:rPr>
-        <w:t>谐波电压总畸变率曲线</w:t>
+        <w:t>图1.2  院士庭超充站谐波电压总畸变率曲线</w:t>
       </w:r>
     </w:p>
     <w:p>
       <w:pPr>
         <w:jc w:val="center"/>
         <w:rPr>
-          <w:rFonts w:hint="eastAsia"/>
           <w:szCs w:val="20"/>
         </w:rPr>
       </w:pPr>
       <w:r>
         <w:drawing>
           <wp:inline distT="0" distR="0" distB="0" distL="0">
-            <wp:extent cx="5080000" cy="3429000"/>
+            <wp:extent cx="5080000" cy="3175000"/>
             <wp:docPr id="3" name="Drawing 3" descr="image"/>
             <a:graphic xmlns:a="http://schemas.openxmlformats.org/drawingml/2006/main">
               <a:graphicData uri="http://schemas.openxmlformats.org/drawingml/2006/picture">
@@ -22933,7 +22901,7 @@
                   <pic:spPr>
                     <a:xfrm>
                       <a:off x="0" y="0"/>
-                      <a:ext cx="5080000" cy="3429000"/>
+                      <a:ext cx="5080000" cy="3175000"/>
                     </a:xfrm>
                     <a:prstGeom prst="rect">
                       <a:avLst/>
@@ -22955,38 +22923,23 @@
       </w:pPr>
       <w:r>
         <w:rPr>
-          <w:rFonts w:hint="eastAsia"/>
+          <w:rFonts w:ascii="SimSun" w:hAnsi="SimSun" w:cs="SimSun" w:eastAsia="SimSun"/>
           <w:sz w:val="24"/>
         </w:rPr>
-        <w:t>图</w:t>
-      </w:r>
-      <w:r>
-        <w:rPr>
-          <w:rFonts w:hint="eastAsia"/>
-          <w:sz w:val="24"/>
-        </w:rPr>
-        <w:t xml:space="preserve">1.3  </w:t>
-      </w:r>
-      <w:r>
-        <w:rPr>
-          <w:rFonts w:hint="eastAsia"/>
-          <w:sz w:val="24"/>
-        </w:rPr>
-        <w:t>谐波电流总畸变率曲线</w:t>
+        <w:t>图1.3  院士庭超充站谐波电流总畸变率曲线</w:t>
       </w:r>
     </w:p>
     <w:p>
       <w:pPr>
         <w:jc w:val="center"/>
         <w:rPr>
-          <w:rFonts w:hint="eastAsia"/>
           <w:szCs w:val="20"/>
         </w:rPr>
       </w:pPr>
       <w:r>
         <w:drawing>
           <wp:inline distT="0" distR="0" distB="0" distL="0">
-            <wp:extent cx="5080000" cy="3429000"/>
+            <wp:extent cx="5080000" cy="3175000"/>
             <wp:docPr id="4" name="Drawing 4" descr="image"/>
             <a:graphic xmlns:a="http://schemas.openxmlformats.org/drawingml/2006/main">
               <a:graphicData uri="http://schemas.openxmlformats.org/drawingml/2006/picture">
@@ -23006,7 +22959,7 @@
                   <pic:spPr>
                     <a:xfrm>
                       <a:off x="0" y="0"/>
-                      <a:ext cx="5080000" cy="3429000"/>
+                      <a:ext cx="5080000" cy="3175000"/>
                     </a:xfrm>
                     <a:prstGeom prst="rect">
                       <a:avLst/>
@@ -23028,51 +22981,23 @@
       </w:pPr>
       <w:r>
         <w:rPr>
-          <w:rFonts w:hint="eastAsia"/>
+          <w:rFonts w:ascii="SimSun" w:hAnsi="SimSun" w:cs="SimSun" w:eastAsia="SimSun"/>
           <w:sz w:val="24"/>
         </w:rPr>
-        <w:t>图</w:t>
-      </w:r>
-      <w:r>
-        <w:rPr>
-          <w:rFonts w:hint="eastAsia"/>
-          <w:sz w:val="24"/>
-        </w:rPr>
-        <w:t>1.</w:t>
-      </w:r>
-      <w:r>
-        <w:rPr>
-          <w:sz w:val="24"/>
-        </w:rPr>
-        <w:t>4</w:t>
-      </w:r>
-      <w:r>
-        <w:rPr>
-          <w:rFonts w:hint="eastAsia"/>
-          <w:sz w:val="24"/>
-        </w:rPr>
-        <w:t xml:space="preserve">  </w:t>
-      </w:r>
-      <w:r>
-        <w:rPr>
-          <w:rFonts w:hint="eastAsia"/>
-          <w:sz w:val="24"/>
-        </w:rPr>
-        <w:t>长时间闪变曲线</w:t>
+        <w:t>图1.4  院士庭超充站长时间闪变曲线</w:t>
       </w:r>
     </w:p>
     <w:p>
       <w:pPr>
         <w:jc w:val="center"/>
         <w:rPr>
-          <w:rFonts w:hint="eastAsia"/>
           <w:szCs w:val="20"/>
         </w:rPr>
       </w:pPr>
       <w:r>
         <w:drawing>
           <wp:inline distT="0" distR="0" distB="0" distL="0">
-            <wp:extent cx="5080000" cy="3429000"/>
+            <wp:extent cx="5080000" cy="3175000"/>
             <wp:docPr id="5" name="Drawing 5" descr="image"/>
             <a:graphic xmlns:a="http://schemas.openxmlformats.org/drawingml/2006/main">
               <a:graphicData uri="http://schemas.openxmlformats.org/drawingml/2006/picture">
@@ -23092,7 +23017,7 @@
                   <pic:spPr>
                     <a:xfrm>
                       <a:off x="0" y="0"/>
-                      <a:ext cx="5080000" cy="3429000"/>
+                      <a:ext cx="5080000" cy="3175000"/>
                     </a:xfrm>
                     <a:prstGeom prst="rect">
                       <a:avLst/>
@@ -23114,38 +23039,23 @@
       </w:pPr>
       <w:r>
         <w:rPr>
-          <w:rFonts w:hint="eastAsia"/>
+          <w:rFonts w:ascii="SimSun" w:hAnsi="SimSun" w:cs="SimSun" w:eastAsia="SimSun"/>
           <w:sz w:val="24"/>
         </w:rPr>
-        <w:t>图</w:t>
-      </w:r>
-      <w:r>
-        <w:rPr>
-          <w:rFonts w:hint="eastAsia"/>
-          <w:sz w:val="24"/>
-        </w:rPr>
-        <w:t xml:space="preserve">1.5  </w:t>
-      </w:r>
-      <w:r>
-        <w:rPr>
-          <w:rFonts w:hint="eastAsia"/>
-          <w:sz w:val="24"/>
-        </w:rPr>
-        <w:t>三相电压不平衡曲线</w:t>
+        <w:t>图1.5  院士庭超充站三相电压不平衡曲线</w:t>
       </w:r>
     </w:p>
     <w:p>
       <w:pPr>
         <w:jc w:val="center"/>
         <w:rPr>
-          <w:rFonts w:hint="eastAsia"/>
           <w:szCs w:val="20"/>
         </w:rPr>
       </w:pPr>
       <w:r>
         <w:drawing>
           <wp:inline distT="0" distR="0" distB="0" distL="0">
-            <wp:extent cx="5080000" cy="3429000"/>
+            <wp:extent cx="5080000" cy="3175000"/>
             <wp:docPr id="6" name="Drawing 6" descr="image"/>
             <a:graphic xmlns:a="http://schemas.openxmlformats.org/drawingml/2006/main">
               <a:graphicData uri="http://schemas.openxmlformats.org/drawingml/2006/picture">
@@ -23165,7 +23075,7 @@
                   <pic:spPr>
                     <a:xfrm>
                       <a:off x="0" y="0"/>
-                      <a:ext cx="5080000" cy="3429000"/>
+                      <a:ext cx="5080000" cy="3175000"/>
                     </a:xfrm>
                     <a:prstGeom prst="rect">
                       <a:avLst/>
@@ -23187,24 +23097,10 @@
       </w:pPr>
       <w:r>
         <w:rPr>
-          <w:rFonts w:hint="eastAsia"/>
+          <w:rFonts w:ascii="SimSun" w:hAnsi="SimSun" w:cs="SimSun" w:eastAsia="SimSun"/>
           <w:sz w:val="24"/>
         </w:rPr>
-        <w:t>图</w:t>
-      </w:r>
-      <w:r>
-        <w:rPr>
-          <w:rFonts w:hint="eastAsia"/>
-          <w:sz w:val="24"/>
-        </w:rPr>
-        <w:t xml:space="preserve">1.6  </w:t>
-      </w:r>
-      <w:r>
-        <w:rPr>
-          <w:rFonts w:hint="eastAsia"/>
-          <w:sz w:val="24"/>
-        </w:rPr>
-        <w:t>频率曲线</w:t>
+        <w:t>图1.6  院士庭超充站频率曲线</w:t>
       </w:r>
     </w:p>
     <w:p>

</xml_diff>